<commit_message>
rfind 2.4.1 Added {} final for -exec/-exec1 if there is no {} in command
</commit_message>
<xml_diff>
--- a/RUtils/Rxargs/Rxargs command design.docx
+++ b/RUtils/Rxargs/Rxargs command design.docx
@@ -45,62 +45,156 @@
     </w:p>
     <w:p>
       <w:r>
-        <w:t xml:space="preserve">Typical example: </w:t>
-      </w:r>
-      <w:proofErr w:type="spellStart"/>
-      <w:r>
-        <w:t>rfind</w:t>
-      </w:r>
-      <w:proofErr w:type="spellEnd"/>
-      <w:r>
-        <w:t xml:space="preserve"> C:\development\Git*\**\tasks.json | </w:t>
-      </w:r>
-      <w:proofErr w:type="spellStart"/>
-      <w:r>
-        <w:t>rxargs</w:t>
-      </w:r>
-      <w:proofErr w:type="spellEnd"/>
-      <w:r>
-        <w:t xml:space="preserve"> </w:t>
-      </w:r>
-      <w:proofErr w:type="spellStart"/>
-      <w:r>
-        <w:t>npp</w:t>
-      </w:r>
-      <w:proofErr w:type="spellEnd"/>
-      <w:r>
-        <w:t xml:space="preserve"> {}</w:t>
+        <w:t>C</w:t>
+      </w:r>
+      <w:r>
+        <w:t xml:space="preserve">ommand </w:t>
+      </w:r>
+      <w:r>
+        <w:t xml:space="preserve">to execute starts at the </w:t>
+      </w:r>
+      <w:r>
+        <w:t>first arg not starting with "-"</w:t>
+      </w:r>
+      <w:r>
+        <w:t>, with {} replaced by one line, surrounded by quotes if arg contains spaces</w:t>
+      </w:r>
+      <w:r>
+        <w:t xml:space="preserve">. </w:t>
+      </w:r>
+    </w:p>
+    <w:p>
+      <w:r>
+        <w:t>If there is no {} in command, suppose there is one as last argument (append arg to command).</w:t>
+      </w:r>
+    </w:p>
+    <w:p>
+      <w:r>
+        <w:t>If standard input is empty, do not execute command (silently unless verbose mode)</w:t>
       </w:r>
     </w:p>
     <w:p/>
     <w:p>
       <w:r>
-        <w:t>Command line options:</w:t>
-      </w:r>
-      <w:r>
-        <w:br/>
-      </w:r>
-      <w:r>
-        <w:t xml:space="preserve">-v </w:t>
-      </w:r>
-      <w:r>
-        <w:t xml:space="preserve">verbose output, show </w:t>
-      </w:r>
-      <w:r>
-        <w:t>commands that will be executed, and total counts and time</w:t>
+        <w:t>Example</w:t>
       </w:r>
     </w:p>
     <w:p>
-      <w:r>
-        <w:t>-@ file, instead of reading standard input, read @file</w:t>
+      <w:proofErr w:type="spellStart"/>
+      <w:r>
+        <w:t>rfind</w:t>
+      </w:r>
+      <w:proofErr w:type="spellEnd"/>
+      <w:r>
+        <w:t xml:space="preserve"> C:\development\Git*\**\</w:t>
+      </w:r>
+      <w:r>
+        <w:t xml:space="preserve">*.rs </w:t>
+      </w:r>
+      <w:r>
+        <w:t xml:space="preserve">-exec </w:t>
+      </w:r>
+      <w:proofErr w:type="spellStart"/>
+      <w:r>
+        <w:t>rgrep</w:t>
+      </w:r>
+      <w:proofErr w:type="spellEnd"/>
+      <w:r>
+        <w:t xml:space="preserve"> -l pomme {}</w:t>
+      </w:r>
+      <w:r>
+        <w:t xml:space="preserve"> | </w:t>
+      </w:r>
+      <w:proofErr w:type="spellStart"/>
+      <w:r>
+        <w:t>rxargs</w:t>
+      </w:r>
+      <w:proofErr w:type="spellEnd"/>
+      <w:r>
+        <w:t xml:space="preserve"> </w:t>
+      </w:r>
+      <w:r>
+        <w:t>notepad++</w:t>
+      </w:r>
+      <w:r>
+        <w:t xml:space="preserve"> {}</w:t>
+      </w:r>
+    </w:p>
+    <w:p/>
+    <w:p>
+      <w:proofErr w:type="spellStart"/>
+      <w:r>
+        <w:t>rxargs</w:t>
+      </w:r>
+      <w:proofErr w:type="spellEnd"/>
+      <w:r>
+        <w:t xml:space="preserve"> options:</w:t>
+      </w:r>
+      <w:r>
+        <w:br/>
+      </w:r>
+      <w:r>
+        <w:t xml:space="preserve">-v </w:t>
+      </w:r>
+      <w:r>
+        <w:t xml:space="preserve">verbose output, show </w:t>
+      </w:r>
+      <w:r>
+        <w:t>commands that will be executed, and total counts and time</w:t>
       </w:r>
     </w:p>
     <w:p>
       <w:r>
+        <w:t>-@ file, instead of reading standard input, read @file</w:t>
+      </w:r>
+      <w:r>
+        <w:t xml:space="preserve">. Similar to redirecting standard input, but using </w:t>
+      </w:r>
+      <w:proofErr w:type="spellStart"/>
+      <w:r>
+        <w:t>textautodecode</w:t>
+      </w:r>
+      <w:proofErr w:type="spellEnd"/>
+      <w:r>
+        <w:t xml:space="preserve"> crate to support most text file variants</w:t>
+      </w:r>
+    </w:p>
+    <w:p>
+      <w:r>
         <w:t>-1, instead of executing one command per file, runs a single command at the end with all arguments</w:t>
+      </w:r>
+      <w:r>
+        <w:t xml:space="preserve"> (or multiple commands ensuring than arguments size does not exceed 7800 UTF-16 chars)</w:t>
       </w:r>
     </w:p>
     <w:p/>
+    <w:p>
+      <w:r>
+        <w:t xml:space="preserve">Possibly update </w:t>
+      </w:r>
+      <w:proofErr w:type="spellStart"/>
+      <w:r>
+        <w:t>rfind</w:t>
+      </w:r>
+      <w:proofErr w:type="spellEnd"/>
+      <w:r>
+        <w:t xml:space="preserve"> to call after each </w:t>
+      </w:r>
+      <w:proofErr w:type="spellStart"/>
+      <w:r>
+        <w:t>ActionPrint</w:t>
+      </w:r>
+      <w:proofErr w:type="spellEnd"/>
+      <w:r>
+        <w:t xml:space="preserve">: </w:t>
+      </w:r>
+      <w:r>
+        <w:t>io::stdout().flush().unwrap();</w:t>
+      </w:r>
+      <w:r>
+        <w:t xml:space="preserve"> to avoid being blocked by output buffering</w:t>
+      </w:r>
+    </w:p>
     <w:sectPr>
       <w:pgSz w:w="11907" w:h="16840" w:code="9"/>
       <w:pgMar w:top="1134" w:right="1134" w:bottom="1134" w:left="1134" w:header="709" w:footer="709" w:gutter="0"/>

</xml_diff>

<commit_message>
rfind 2.5.0 Refactored CommandToRun and related methods to a separate source file for sharing
</commit_message>
<xml_diff>
--- a/RUtils/Rxargs/Rxargs command design.docx
+++ b/RUtils/Rxargs/Rxargs command design.docx
@@ -6,14 +6,12 @@
       <w:pPr>
         <w:pStyle w:val="Title"/>
       </w:pPr>
-      <w:proofErr w:type="spellStart"/>
       <w:r>
         <w:t>R</w:t>
       </w:r>
       <w:r>
         <w:t>xargs</w:t>
       </w:r>
-      <w:proofErr w:type="spellEnd"/>
       <w:r>
         <w:t xml:space="preserve"> command design</w:t>
       </w:r>
@@ -45,19 +43,7 @@
     </w:p>
     <w:p>
       <w:r>
-        <w:t>C</w:t>
-      </w:r>
-      <w:r>
-        <w:t xml:space="preserve">ommand </w:t>
-      </w:r>
-      <w:r>
-        <w:t xml:space="preserve">to execute starts at the </w:t>
-      </w:r>
-      <w:r>
-        <w:t>first arg not starting with "-"</w:t>
-      </w:r>
-      <w:r>
-        <w:t>, with {} replaced by one line, surrounded by quotes if arg contains spaces</w:t>
+        <w:t>Command to execute starts at the first arg not starting with "-", with {} replaced by one line, surrounded by quotes if arg contains spaces</w:t>
       </w:r>
       <w:r>
         <w:t xml:space="preserve">. </w:t>
@@ -80,119 +66,99 @@
       </w:r>
     </w:p>
     <w:p>
-      <w:proofErr w:type="spellStart"/>
-      <w:r>
-        <w:t>rfind</w:t>
-      </w:r>
-      <w:proofErr w:type="spellEnd"/>
-      <w:r>
-        <w:t xml:space="preserve"> C:\development\Git*\**\</w:t>
+      <w:r>
+        <w:t>rfind C:\development\Git*\**\</w:t>
       </w:r>
       <w:r>
         <w:t xml:space="preserve">*.rs </w:t>
       </w:r>
       <w:r>
-        <w:t xml:space="preserve">-exec </w:t>
-      </w:r>
-      <w:proofErr w:type="spellStart"/>
-      <w:r>
-        <w:t>rgrep</w:t>
-      </w:r>
-      <w:proofErr w:type="spellEnd"/>
-      <w:r>
-        <w:t xml:space="preserve"> -l pomme {}</w:t>
-      </w:r>
-      <w:r>
-        <w:t xml:space="preserve"> | </w:t>
-      </w:r>
-      <w:proofErr w:type="spellStart"/>
+        <w:t>-exec rgrep -l pomme {}</w:t>
+      </w:r>
+      <w:r>
+        <w:t xml:space="preserve"> | rxargs </w:t>
+      </w:r>
+      <w:r>
+        <w:t>notepad++</w:t>
+      </w:r>
+      <w:r>
+        <w:t xml:space="preserve"> {}</w:t>
+      </w:r>
+    </w:p>
+    <w:p/>
+    <w:p>
       <w:r>
         <w:t>rxargs</w:t>
       </w:r>
-      <w:proofErr w:type="spellEnd"/>
+      <w:r>
+        <w:t xml:space="preserve"> options:</w:t>
+      </w:r>
+      <w:r>
+        <w:br/>
+      </w:r>
+      <w:r>
+        <w:t xml:space="preserve">-v </w:t>
+      </w:r>
+      <w:r>
+        <w:t xml:space="preserve">verbose output, show </w:t>
+      </w:r>
+      <w:r>
+        <w:t>commands that will be executed, and total counts and time</w:t>
+      </w:r>
+    </w:p>
+    <w:p>
+      <w:r>
+        <w:t>-</w:t>
+      </w:r>
+      <w:r>
+        <w:t>a</w:t>
+      </w:r>
+      <w:r>
+        <w:t xml:space="preserve"> file, instead of reading standard input, read file</w:t>
+      </w:r>
+      <w:r>
+        <w:t>. Similar to redirecting standard input, but using textautodecode crate to support most text file variants</w:t>
+      </w:r>
+    </w:p>
+    <w:p>
+      <w:r>
+        <w:t>-1, instead of executing one command per file, runs a single command at the end with all arguments</w:t>
+      </w:r>
+      <w:r>
+        <w:t xml:space="preserve"> (or multiple commands ensuring than arguments size does not exceed 7800 UTF-16 chars)</w:t>
+      </w:r>
+    </w:p>
+    <w:p/>
+    <w:p>
+      <w:r>
+        <w:t>Possibly: -s max_chars to control maximum arguments length for -1 option</w:t>
+      </w:r>
+    </w:p>
+    <w:p>
+      <w:r>
+        <w:t>From man xargs:</w:t>
+      </w:r>
+    </w:p>
+    <w:p>
+      <w:r>
+        <w:t>-s max-chars, --max-chars=max-chars</w:t>
+      </w:r>
+    </w:p>
+    <w:p>
+      <w:r>
+        <w:t xml:space="preserve">              Use at most max-chars characters per command line, including the command and initial-arguments and the terminating nulls at the ends of the argument  strings.  The largest allowed value is system-dependent, and is calculated as the argument length limit for exec, less the size of your environment, less 2048 bytes of headroom.  If this value is more than 128KiB, 128Kib is used as the default value; otherwise, the default value  is</w:t>
+      </w:r>
       <w:r>
         <w:t xml:space="preserve"> </w:t>
       </w:r>
       <w:r>
-        <w:t>notepad++</w:t>
-      </w:r>
-      <w:r>
-        <w:t xml:space="preserve"> {}</w:t>
+        <w:t>the maximum.  1KiB is 1024 bytes.  xargs automatically adapts to tighter constraints.</w:t>
       </w:r>
     </w:p>
     <w:p/>
     <w:p>
-      <w:proofErr w:type="spellStart"/>
-      <w:r>
-        <w:t>rxargs</w:t>
-      </w:r>
-      <w:proofErr w:type="spellEnd"/>
-      <w:r>
-        <w:t xml:space="preserve"> options:</w:t>
-      </w:r>
-      <w:r>
-        <w:br/>
-      </w:r>
-      <w:r>
-        <w:t xml:space="preserve">-v </w:t>
-      </w:r>
-      <w:r>
-        <w:t xml:space="preserve">verbose output, show </w:t>
-      </w:r>
-      <w:r>
-        <w:t>commands that will be executed, and total counts and time</w:t>
-      </w:r>
-    </w:p>
-    <w:p>
-      <w:r>
-        <w:t>-@ file, instead of reading standard input, read @file</w:t>
-      </w:r>
-      <w:r>
-        <w:t xml:space="preserve">. Similar to redirecting standard input, but using </w:t>
-      </w:r>
-      <w:proofErr w:type="spellStart"/>
-      <w:r>
-        <w:t>textautodecode</w:t>
-      </w:r>
-      <w:proofErr w:type="spellEnd"/>
-      <w:r>
-        <w:t xml:space="preserve"> crate to support most text file variants</w:t>
-      </w:r>
-    </w:p>
-    <w:p>
-      <w:r>
-        <w:t>-1, instead of executing one command per file, runs a single command at the end with all arguments</w:t>
-      </w:r>
-      <w:r>
-        <w:t xml:space="preserve"> (or multiple commands ensuring than arguments size does not exceed 7800 UTF-16 chars)</w:t>
-      </w:r>
-    </w:p>
-    <w:p/>
-    <w:p>
-      <w:r>
-        <w:t xml:space="preserve">Possibly update </w:t>
-      </w:r>
-      <w:proofErr w:type="spellStart"/>
-      <w:r>
-        <w:t>rfind</w:t>
-      </w:r>
-      <w:proofErr w:type="spellEnd"/>
-      <w:r>
-        <w:t xml:space="preserve"> to call after each </w:t>
-      </w:r>
-      <w:proofErr w:type="spellStart"/>
-      <w:r>
-        <w:t>ActionPrint</w:t>
-      </w:r>
-      <w:proofErr w:type="spellEnd"/>
-      <w:r>
-        <w:t xml:space="preserve">: </w:t>
-      </w:r>
-      <w:r>
-        <w:t>io::stdout().flush().unwrap();</w:t>
-      </w:r>
-      <w:r>
-        <w:t xml:space="preserve"> to avoid being blocked by output buffering</w:t>
+      <w:r>
+        <w:t>Possibly update rfind to call after each ActionPrint: io::stdout().flush().unwrap(); to avoid being blocked by output buffering</w:t>
       </w:r>
     </w:p>
     <w:sectPr>

</xml_diff>